<commit_message>
unsubs are updating in subs table
</commit_message>
<xml_diff>
--- a/documents/released backend phases.docx
+++ b/documents/released backend phases.docx
@@ -93,30 +93,8 @@
         <w:rPr>
           <w:lang w:val="en-US"/>
         </w:rPr>
-        <w:t>Install Flask, Flask-CORS, Flask-</w:t>
-      </w:r>
-      <w:proofErr w:type="spellStart"/>
-      <w:r>
-        <w:rPr>
-          <w:lang w:val="en-US"/>
-        </w:rPr>
-        <w:t>SQLAlchemy</w:t>
-      </w:r>
-      <w:proofErr w:type="spellEnd"/>
-      <w:r>
-        <w:rPr>
-          <w:lang w:val="en-US"/>
-        </w:rPr>
-        <w:t>, Flask-Migrate, python-</w:t>
-      </w:r>
-      <w:proofErr w:type="spellStart"/>
-      <w:r>
-        <w:rPr>
-          <w:lang w:val="en-US"/>
-        </w:rPr>
-        <w:t>dotenv</w:t>
-      </w:r>
-      <w:proofErr w:type="spellEnd"/>
+        <w:t>Install Flask, Flask-CORS, Flask-SQLAlchemy, Flask-Migrate, python-dotenv</w:t>
+      </w:r>
     </w:p>
     <w:p>
       <w:pPr>
@@ -175,30 +153,8 @@
         <w:rPr>
           <w:lang w:val="en-US"/>
         </w:rPr>
-        <w:t xml:space="preserve">Define User model with fields: id, name, email, </w:t>
-      </w:r>
-      <w:proofErr w:type="spellStart"/>
-      <w:r>
-        <w:rPr>
-          <w:lang w:val="en-US"/>
-        </w:rPr>
-        <w:t>auth_provider</w:t>
-      </w:r>
-      <w:proofErr w:type="spellEnd"/>
-      <w:r>
-        <w:rPr>
-          <w:lang w:val="en-US"/>
-        </w:rPr>
-        <w:t xml:space="preserve">, </w:t>
-      </w:r>
-      <w:proofErr w:type="spellStart"/>
-      <w:r>
-        <w:rPr>
-          <w:lang w:val="en-US"/>
-        </w:rPr>
-        <w:t>created_at</w:t>
-      </w:r>
-      <w:proofErr w:type="spellEnd"/>
+        <w:t>Define User model with fields: id, name, email, auth_provider, created_at</w:t>
+      </w:r>
     </w:p>
     <w:p>
       <w:pPr>
@@ -214,16 +170,8 @@
         <w:rPr>
           <w:lang w:val="en-US"/>
         </w:rPr>
-        <w:t xml:space="preserve">Set up SQLite or PostgreSQL with </w:t>
-      </w:r>
-      <w:proofErr w:type="spellStart"/>
-      <w:r>
-        <w:rPr>
-          <w:lang w:val="en-US"/>
-        </w:rPr>
-        <w:t>SQLAlchemy</w:t>
-      </w:r>
-      <w:proofErr w:type="spellEnd"/>
+        <w:t>Set up SQLite or PostgreSQL with SQLAlchemy</w:t>
+      </w:r>
     </w:p>
     <w:p>
       <w:pPr>
@@ -391,72 +339,8 @@
         <w:rPr>
           <w:lang w:val="en-US"/>
         </w:rPr>
-        <w:t xml:space="preserve">Define Subscription model: id, </w:t>
-      </w:r>
-      <w:proofErr w:type="spellStart"/>
-      <w:r>
-        <w:rPr>
-          <w:lang w:val="en-US"/>
-        </w:rPr>
-        <w:t>user_id</w:t>
-      </w:r>
-      <w:proofErr w:type="spellEnd"/>
-      <w:r>
-        <w:rPr>
-          <w:lang w:val="en-US"/>
-        </w:rPr>
-        <w:t xml:space="preserve"> (FK), </w:t>
-      </w:r>
-      <w:proofErr w:type="spellStart"/>
-      <w:r>
-        <w:rPr>
-          <w:lang w:val="en-US"/>
-        </w:rPr>
-        <w:t>from_name</w:t>
-      </w:r>
-      <w:proofErr w:type="spellEnd"/>
-      <w:r>
-        <w:rPr>
-          <w:lang w:val="en-US"/>
-        </w:rPr>
-        <w:t xml:space="preserve">, </w:t>
-      </w:r>
-      <w:proofErr w:type="spellStart"/>
-      <w:r>
-        <w:rPr>
-          <w:lang w:val="en-US"/>
-        </w:rPr>
-        <w:t>from_email</w:t>
-      </w:r>
-      <w:proofErr w:type="spellEnd"/>
-      <w:r>
-        <w:rPr>
-          <w:lang w:val="en-US"/>
-        </w:rPr>
-        <w:t xml:space="preserve">, subject, category, </w:t>
-      </w:r>
-      <w:proofErr w:type="spellStart"/>
-      <w:r>
-        <w:rPr>
-          <w:lang w:val="en-US"/>
-        </w:rPr>
-        <w:t>unsub_link</w:t>
-      </w:r>
-      <w:proofErr w:type="spellEnd"/>
-      <w:r>
-        <w:rPr>
-          <w:lang w:val="en-US"/>
-        </w:rPr>
-        <w:t xml:space="preserve">, </w:t>
-      </w:r>
-      <w:proofErr w:type="spellStart"/>
-      <w:r>
-        <w:rPr>
-          <w:lang w:val="en-US"/>
-        </w:rPr>
-        <w:t>created_at</w:t>
-      </w:r>
-      <w:proofErr w:type="spellEnd"/>
+        <w:t>Define Subscription model: id, user_id (FK), from_name, from_email, subject, category, unsub_link, created_at</w:t>
+      </w:r>
     </w:p>
     <w:p>
       <w:pPr>
@@ -564,35 +448,7 @@
         <w:rPr>
           <w:lang w:val="en-US"/>
         </w:rPr>
-        <w:t xml:space="preserve">Define </w:t>
-      </w:r>
-      <w:proofErr w:type="spellStart"/>
-      <w:r>
-        <w:rPr>
-          <w:lang w:val="en-US"/>
-        </w:rPr>
-        <w:t>UnsubscribeAction</w:t>
-      </w:r>
-      <w:proofErr w:type="spellEnd"/>
-      <w:r>
-        <w:rPr>
-          <w:lang w:val="en-US"/>
-        </w:rPr>
-        <w:t xml:space="preserve"> model: id, </w:t>
-      </w:r>
-      <w:proofErr w:type="spellStart"/>
-      <w:r>
-        <w:rPr>
-          <w:lang w:val="en-US"/>
-        </w:rPr>
-        <w:t>subscription_id</w:t>
-      </w:r>
-      <w:proofErr w:type="spellEnd"/>
-      <w:r>
-        <w:rPr>
-          <w:lang w:val="en-US"/>
-        </w:rPr>
-        <w:t xml:space="preserve"> (FK), status, method, timestamp</w:t>
+        <w:t>Define UnsubscribeAction model: id, subscription_id (FK), status, method, timestamp</w:t>
       </w:r>
     </w:p>
     <w:p>
@@ -635,7 +491,23 @@
           <w:bCs/>
           <w:lang w:val="en-US"/>
         </w:rPr>
-        <w:t xml:space="preserve"> Task 3.2 – Deleting subscriptions</w:t>
+        <w:t xml:space="preserve"> Task 3.2 – Deleting </w:t>
+      </w:r>
+      <w:r>
+        <w:rPr>
+          <w:b/>
+          <w:bCs/>
+          <w:lang w:val="en-US"/>
+        </w:rPr>
+        <w:t>S</w:t>
+      </w:r>
+      <w:r>
+        <w:rPr>
+          <w:b/>
+          <w:bCs/>
+          <w:lang w:val="en-US"/>
+        </w:rPr>
+        <w:t>ubscriptions</w:t>
       </w:r>
     </w:p>
     <w:p>
@@ -1254,19 +1126,11 @@
           <w:lang w:val="en-US"/>
         </w:rPr>
       </w:pPr>
-      <w:proofErr w:type="spellStart"/>
-      <w:r>
-        <w:rPr>
-          <w:lang w:val="en-US"/>
-        </w:rPr>
-        <w:t>SQLAlchemy</w:t>
-      </w:r>
-      <w:proofErr w:type="spellEnd"/>
-      <w:r>
-        <w:rPr>
-          <w:lang w:val="en-US"/>
-        </w:rPr>
-        <w:t xml:space="preserve"> + Alembic</w:t>
+      <w:r>
+        <w:rPr>
+          <w:lang w:val="en-US"/>
+        </w:rPr>
+        <w:t>SQLAlchemy + Alembic</w:t>
       </w:r>
     </w:p>
     <w:p>

</xml_diff>

<commit_message>
fixing dashboard call buttons
</commit_message>
<xml_diff>
--- a/documents/released backend phases.docx
+++ b/documents/released backend phases.docx
@@ -483,7 +483,7 @@
           <w:bCs/>
           <w:lang w:val="en-US"/>
         </w:rPr>
-        <w:t>🔄</w:t>
+        <w:t>✅</w:t>
       </w:r>
       <w:r>
         <w:rPr>
@@ -861,7 +861,7 @@
           <w:lang w:val="en-US"/>
         </w:rPr>
         <w:pict w14:anchorId="0A88B4DE">
-          <v:rect id="_x0000_i1030" style="width:0;height:1.5pt" o:hralign="center" o:bullet="t" o:hrstd="t" o:hr="t" fillcolor="#a0a0a0" stroked="f"/>
+          <v:rect id="_x0000_i1028" style="width:0;height:1.5pt" o:hralign="center" o:bullet="t" o:hrstd="t" o:hr="t" fillcolor="#a0a0a0" stroked="f"/>
         </w:pict>
       </w:r>
     </w:p>
@@ -1061,7 +1061,7 @@
           <w:lang w:val="en-US"/>
         </w:rPr>
         <w:pict w14:anchorId="38C6CB2E">
-          <v:rect id="_x0000_i1028" style="width:0;height:1.5pt" o:hralign="center" o:hrstd="t" o:hr="t" fillcolor="#a0a0a0" stroked="f"/>
+          <v:rect id="_x0000_i1029" style="width:0;height:1.5pt" o:hralign="center" o:hrstd="t" o:hr="t" fillcolor="#a0a0a0" stroked="f"/>
         </w:pict>
       </w:r>
     </w:p>
@@ -1178,7 +1178,7 @@
           <w:lang w:val="en-US"/>
         </w:rPr>
         <w:pict w14:anchorId="3D6D827F">
-          <v:rect id="_x0000_i1029" style="width:0;height:1.5pt" o:hralign="center" o:hrstd="t" o:hr="t" fillcolor="#a0a0a0" stroked="f"/>
+          <v:rect id="_x0000_i1030" style="width:0;height:1.5pt" o:hralign="center" o:hrstd="t" o:hr="t" fillcolor="#a0a0a0" stroked="f"/>
         </w:pict>
       </w:r>
     </w:p>

</xml_diff>